<commit_message>
break to see kid
</commit_message>
<xml_diff>
--- a/Week2_AppAnalysis/BachmeierNTIM7140-2.docx
+++ b/Week2_AppAnalysis/BachmeierNTIM7140-2.docx
@@ -121,6 +121,7 @@
           <w:id w:val="-1053537561"/>
           <w:citation/>
         </w:sdtPr>
+        <w:sdtEndPr/>
         <w:sdtContent>
           <w:r>
             <w:fldChar w:fldCharType="begin"/>
@@ -165,6 +166,7 @@
           <w:id w:val="-1832436641"/>
           <w:citation/>
         </w:sdtPr>
+        <w:sdtEndPr/>
         <w:sdtContent>
           <w:r>
             <w:fldChar w:fldCharType="begin"/>
@@ -244,10 +246,7 @@
         <w:t xml:space="preserve"> 4416 versions of 1179 F-Droid projects.  They used a series of static analysis tools to populate an SQLite database</w:t>
       </w:r>
       <w:r>
-        <w:t xml:space="preserve"> </w:t>
-      </w:r>
-      <w:r>
-        <w:t>(see Table 1)</w:t>
+        <w:t xml:space="preserve"> (see Table 1)</w:t>
       </w:r>
       <w:r>
         <w:t xml:space="preserve">.  </w:t>
@@ -1142,6 +1141,7 @@
           <w:id w:val="-1412237606"/>
           <w:citation/>
         </w:sdtPr>
+        <w:sdtEndPr/>
         <w:sdtContent>
           <w:r>
             <w:fldChar w:fldCharType="begin"/>
@@ -1384,6 +1384,7 @@
           <w:id w:val="1939398705"/>
           <w:citation/>
         </w:sdtPr>
+        <w:sdtEndPr/>
         <w:sdtContent>
           <w:r>
             <w:fldChar w:fldCharType="begin"/>
@@ -1406,34 +1407,7 @@
         </w:sdtContent>
       </w:sdt>
       <w:r>
-        <w:t>.</w:t>
-      </w:r>
-      <w:r>
-        <w:t xml:space="preserve">  Dangerous permissions can compromise the user’s privacy and security expectations.</w:t>
-      </w:r>
-      <w:r>
-        <w:t xml:space="preserve"> </w:t>
-      </w:r>
-      <w:r>
-        <w:t xml:space="preserve"> Meanwhile,</w:t>
-      </w:r>
-      <w:r>
-        <w:t xml:space="preserve"> </w:t>
-      </w:r>
-      <w:r>
-        <w:t>w</w:t>
-      </w:r>
-      <w:r>
-        <w:t xml:space="preserve">hen an application is over permissive with non-dangerous rights, it </w:t>
-      </w:r>
-      <w:r>
-        <w:t xml:space="preserve">creates technical debt, not an increased </w:t>
-      </w:r>
-      <w:r>
-        <w:t>attack surface.</w:t>
-      </w:r>
-      <w:r>
-        <w:t xml:space="preserve"> This Android-specific behavior raises a new question, “what app categories are misusing dangerous permissions?”</w:t>
+        <w:t>.  Dangerous permissions can compromise the user’s privacy and security expectations.  Meanwhile, when an application is over permissive with non-dangerous rights, it creates technical debt, not an increased attack surface. This Android-specific behavior raises a new question, “what app categories are misusing dangerous permissions?”</w:t>
       </w:r>
     </w:p>
     <w:p>
@@ -1799,13 +1773,7 @@
         <w:pStyle w:val="Caption"/>
       </w:pPr>
       <w:r>
-        <w:t xml:space="preserve">Figure </w:t>
-      </w:r>
-      <w:r>
-        <w:t>5</w:t>
-      </w:r>
-      <w:r>
-        <w:t>: Training the Random Forest</w:t>
+        <w:t>Figure 5: Training the Random Forest</w:t>
       </w:r>
     </w:p>
     <w:p>
@@ -2018,7 +1986,13 @@
       </w:r>
       <w:proofErr w:type="spellEnd"/>
       <w:r>
-        <w:t xml:space="preserve"> et al. (2015) built a useful data set for academic lesson plans.  Unfortunately, it is becoming “bit-rotten” and failing to keep pace with Android development.  These cracks are evident with the legacy permission metadata, deprecated tools, insufficient training data, and missing code metrics.</w:t>
+        <w:t xml:space="preserve"> et al. (2015) built a </w:t>
+      </w:r>
+      <w:r>
+        <w:t>valuable</w:t>
+      </w:r>
+      <w:r>
+        <w:t xml:space="preserve"> data set for academic lesson plans.  Unfortunately, it is becoming “bit-rotten” and failing to keep pace with Android development.  These cracks are evident with the legacy permission metadata, deprecated tools, insufficient training data, and missing code metrics.</w:t>
       </w:r>
       <w:r>
         <w:t xml:space="preserve">  </w:t>
@@ -2247,17 +2221,16 @@
     </w:p>
     <w:sdt>
       <w:sdtPr>
+        <w:rPr>
+          <w:b w:val="0"/>
+        </w:rPr>
         <w:id w:val="-1388486673"/>
         <w:docPartObj>
           <w:docPartGallery w:val="Bibliographies"/>
           <w:docPartUnique/>
         </w:docPartObj>
       </w:sdtPr>
-      <w:sdtEndPr>
-        <w:rPr>
-          <w:b w:val="0"/>
-        </w:rPr>
-      </w:sdtEndPr>
+      <w:sdtEndPr/>
       <w:sdtContent>
         <w:p>
           <w:pPr>
@@ -2280,6 +2253,7 @@
             <w:id w:val="-573587230"/>
             <w:bibliography/>
           </w:sdtPr>
+          <w:sdtEndPr/>
           <w:sdtContent>
             <w:p>
               <w:pPr>
@@ -3298,6 +3272,7 @@
   <w:style w:type="character" w:default="1" w:styleId="DefaultParagraphFont">
     <w:name w:val="Default Paragraph Font"/>
     <w:uiPriority w:val="1"/>
+    <w:semiHidden/>
     <w:unhideWhenUsed/>
   </w:style>
   <w:style w:type="table" w:default="1" w:styleId="TableNormal">

</xml_diff>